<commit_message>
Update file - 09 Oktober 2025
</commit_message>
<xml_diff>
--- a/public/template/MTs Imut/template_pip.docx
+++ b/public/template/MTs Imut/template_pip.docx
@@ -101,129 +101,6 @@
           <w:sz w:val="24"/>
           <w:szCs w:val="24"/>
         </w:rPr>
-        <w:t>{nomor_surat}</w:t>
-      </w:r>
-      <w:r>
-        <w:rPr>
-          <w:rFonts w:ascii="Times New Roman" w:hAnsi="Times New Roman"/>
-          <w:sz w:val="24"/>
-          <w:szCs w:val="24"/>
-        </w:rPr>
-        <w:t>/MTS. IMUT/</w:t>
-      </w:r>
-      <w:r>
-        <w:rPr>
-          <w:rFonts w:ascii="Times New Roman" w:hAnsi="Times New Roman"/>
-          <w:sz w:val="24"/>
-          <w:szCs w:val="24"/>
-        </w:rPr>
-        <w:t>{bulan}</w:t>
-      </w:r>
-      <w:r>
-        <w:rPr>
-          <w:rFonts w:ascii="Times New Roman" w:hAnsi="Times New Roman"/>
-          <w:sz w:val="24"/>
-          <w:szCs w:val="24"/>
-        </w:rPr>
-        <w:t>/</w:t>
-      </w:r>
-      <w:r>
-        <w:rPr>
-          <w:rFonts w:ascii="Times New Roman" w:hAnsi="Times New Roman"/>
-          <w:sz w:val="24"/>
-          <w:szCs w:val="24"/>
-        </w:rPr>
-        <w:t>{tahun}</w:t>
-      </w:r>
-    </w:p>
-    <w:p>
-      <w:pPr>
-        <w:spacing w:after="0"/>
-        <w:jc w:val="center"/>
-        <w:rPr>
-          <w:rFonts w:ascii="Times New Roman" w:hAnsi="Times New Roman"/>
-          <w:sz w:val="24"/>
-          <w:szCs w:val="24"/>
-        </w:rPr>
-      </w:pPr>
-    </w:p>
-    <w:p>
-      <w:pPr>
-        <w:spacing w:after="0"/>
-        <w:jc w:val="center"/>
-        <w:rPr>
-          <w:rFonts w:ascii="Times New Roman" w:hAnsi="Times New Roman"/>
-          <w:sz w:val="24"/>
-          <w:szCs w:val="24"/>
-        </w:rPr>
-      </w:pPr>
-    </w:p>
-    <w:p>
-      <w:pPr>
-        <w:spacing w:after="0" w:line="360" w:lineRule="auto"/>
-        <w:rPr>
-          <w:rFonts w:ascii="Times New Roman" w:hAnsi="Times New Roman"/>
-          <w:sz w:val="24"/>
-          <w:szCs w:val="24"/>
-        </w:rPr>
-      </w:pPr>
-      <w:r>
-        <w:rPr>
-          <w:rFonts w:ascii="Times New Roman" w:hAnsi="Times New Roman"/>
-          <w:sz w:val="24"/>
-          <w:szCs w:val="24"/>
-        </w:rPr>
-        <w:t>Yang bertanda tangan dibawah ini:</w:t>
-      </w:r>
-    </w:p>
-    <w:p>
-      <w:pPr>
-        <w:spacing w:after="0" w:line="360" w:lineRule="auto"/>
-        <w:rPr>
-          <w:rFonts w:ascii="Times New Roman" w:hAnsi="Times New Roman"/>
-          <w:sz w:val="24"/>
-          <w:szCs w:val="24"/>
-        </w:rPr>
-      </w:pPr>
-      <w:r>
-        <w:rPr>
-          <w:rFonts w:ascii="Times New Roman" w:hAnsi="Times New Roman"/>
-          <w:sz w:val="24"/>
-          <w:szCs w:val="24"/>
-        </w:rPr>
-        <w:t>Nama</w:t>
-      </w:r>
-      <w:r>
-        <w:rPr>
-          <w:rFonts w:ascii="Times New Roman" w:hAnsi="Times New Roman"/>
-          <w:sz w:val="24"/>
-          <w:szCs w:val="24"/>
-        </w:rPr>
-        <w:tab/>
-      </w:r>
-      <w:r>
-        <w:rPr>
-          <w:rFonts w:ascii="Times New Roman" w:hAnsi="Times New Roman"/>
-          <w:sz w:val="24"/>
-          <w:szCs w:val="24"/>
-        </w:rPr>
-        <w:tab/>
-      </w:r>
-      <w:r>
-        <w:rPr>
-          <w:rFonts w:ascii="Times New Roman" w:hAnsi="Times New Roman"/>
-          <w:sz w:val="24"/>
-          <w:szCs w:val="24"/>
-        </w:rPr>
-        <w:tab/>
-        <w:t xml:space="preserve">: </w:t>
-      </w:r>
-      <w:r>
-        <w:rPr>
-          <w:rFonts w:ascii="Times New Roman" w:hAnsi="Times New Roman"/>
-          <w:sz w:val="24"/>
-          <w:szCs w:val="24"/>
-        </w:rPr>
         <w:t>$</w:t>
       </w:r>
       <w:r>
@@ -232,110 +109,220 @@
           <w:sz w:val="24"/>
           <w:szCs w:val="24"/>
         </w:rPr>
-        <w:t>{nama_kepala}</w:t>
+        <w:t>{nomor_surat</w:t>
       </w:r>
-    </w:p>
-    <w:p>
-      <w:pPr>
-        <w:spacing w:after="0" w:line="360" w:lineRule="auto"/>
+      <w:r>
         <w:rPr>
           <w:rFonts w:ascii="Times New Roman" w:hAnsi="Times New Roman"/>
           <w:sz w:val="24"/>
           <w:szCs w:val="24"/>
         </w:rPr>
-      </w:pPr>
-      <w:r>
+        <w:t>}</w:t>
+      </w:r>
+    </w:p>
+    <w:p>
+      <w:pPr>
+        <w:spacing w:after="0"/>
+        <w:jc w:val="center"/>
         <w:rPr>
           <w:rFonts w:ascii="Times New Roman" w:hAnsi="Times New Roman"/>
           <w:sz w:val="24"/>
           <w:szCs w:val="24"/>
         </w:rPr>
-        <w:t>NIP</w:t>
-      </w:r>
-      <w:r>
+      </w:pPr>
+    </w:p>
+    <w:p>
+      <w:pPr>
+        <w:spacing w:after="0"/>
+        <w:jc w:val="center"/>
         <w:rPr>
           <w:rFonts w:ascii="Times New Roman" w:hAnsi="Times New Roman"/>
           <w:sz w:val="24"/>
           <w:szCs w:val="24"/>
         </w:rPr>
-        <w:tab/>
-      </w:r>
-      <w:r>
+      </w:pPr>
+    </w:p>
+    <w:p>
+      <w:pPr>
+        <w:spacing w:after="0" w:line="360" w:lineRule="auto"/>
         <w:rPr>
           <w:rFonts w:ascii="Times New Roman" w:hAnsi="Times New Roman"/>
           <w:sz w:val="24"/>
           <w:szCs w:val="24"/>
         </w:rPr>
-        <w:tab/>
-      </w:r>
+      </w:pPr>
       <w:r>
         <w:rPr>
           <w:rFonts w:ascii="Times New Roman" w:hAnsi="Times New Roman"/>
           <w:sz w:val="24"/>
           <w:szCs w:val="24"/>
         </w:rPr>
-        <w:tab/>
-        <w:t>: -</w:t>
+        <w:t>Yang bertanda tangan dibawah ini:</w:t>
       </w:r>
     </w:p>
-    <w:p>
-      <w:pPr>
-        <w:spacing w:after="0" w:line="360" w:lineRule="auto"/>
-        <w:rPr>
-          <w:rFonts w:ascii="Times New Roman" w:hAnsi="Times New Roman"/>
-          <w:sz w:val="24"/>
-          <w:szCs w:val="24"/>
-        </w:rPr>
-      </w:pPr>
-      <w:r>
-        <w:rPr>
-          <w:rFonts w:ascii="Times New Roman" w:hAnsi="Times New Roman"/>
-          <w:sz w:val="24"/>
-          <w:szCs w:val="24"/>
-        </w:rPr>
-        <w:t>Jabatan</w:t>
-      </w:r>
-      <w:r>
-        <w:rPr>
-          <w:rFonts w:ascii="Times New Roman" w:hAnsi="Times New Roman"/>
-          <w:sz w:val="24"/>
-          <w:szCs w:val="24"/>
-        </w:rPr>
-        <w:tab/>
-      </w:r>
-      <w:r>
-        <w:rPr>
-          <w:rFonts w:ascii="Times New Roman" w:hAnsi="Times New Roman"/>
-          <w:sz w:val="24"/>
-          <w:szCs w:val="24"/>
-        </w:rPr>
-        <w:tab/>
-      </w:r>
-      <w:r>
-        <w:rPr>
-          <w:rFonts w:ascii="Times New Roman" w:hAnsi="Times New Roman"/>
-          <w:sz w:val="24"/>
-          <w:szCs w:val="24"/>
-        </w:rPr>
-        <w:tab/>
-      </w:r>
-      <w:r>
-        <w:rPr>
-          <w:rFonts w:ascii="Times New Roman" w:hAnsi="Times New Roman"/>
-          <w:sz w:val="24"/>
-          <w:szCs w:val="24"/>
-        </w:rPr>
-        <w:t>: Kepala Madrasah</w:t>
-      </w:r>
-      <w:r>
-        <w:rPr>
-          <w:rFonts w:ascii="Times New Roman" w:hAnsi="Times New Roman"/>
-          <w:sz w:val="24"/>
-          <w:szCs w:val="24"/>
-        </w:rPr>
-        <w:t xml:space="preserve"> ${nama_sekolah}</w:t>
-      </w:r>
-    </w:p>
+    <w:tbl>
+      <w:tblPr>
+        <w:tblStyle w:val="TableGrid"/>
+        <w:tblW w:w="0" w:type="auto"/>
+        <w:tblBorders>
+          <w:top w:val="none" w:sz="0" w:space="0" w:color="auto"/>
+          <w:left w:val="none" w:sz="0" w:space="0" w:color="auto"/>
+          <w:bottom w:val="none" w:sz="0" w:space="0" w:color="auto"/>
+          <w:right w:val="none" w:sz="0" w:space="0" w:color="auto"/>
+          <w:insideH w:val="none" w:sz="0" w:space="0" w:color="auto"/>
+          <w:insideV w:val="none" w:sz="0" w:space="0" w:color="auto"/>
+        </w:tblBorders>
+        <w:tblLook w:val="04A0" w:firstRow="1" w:lastRow="0" w:firstColumn="1" w:lastColumn="0" w:noHBand="0" w:noVBand="1"/>
+      </w:tblPr>
+      <w:tblGrid>
+        <w:gridCol w:w="2547"/>
+        <w:gridCol w:w="7415"/>
+      </w:tblGrid>
+      <w:tr>
+        <w:tc>
+          <w:tcPr>
+            <w:tcW w:w="2547" w:type="dxa"/>
+          </w:tcPr>
+          <w:p>
+            <w:pPr>
+              <w:spacing w:line="360" w:lineRule="auto"/>
+              <w:rPr>
+                <w:rFonts w:ascii="Times New Roman" w:hAnsi="Times New Roman"/>
+                <w:sz w:val="24"/>
+                <w:szCs w:val="24"/>
+              </w:rPr>
+            </w:pPr>
+            <w:r>
+              <w:rPr>
+                <w:rFonts w:ascii="Times New Roman" w:hAnsi="Times New Roman"/>
+                <w:sz w:val="24"/>
+                <w:szCs w:val="24"/>
+              </w:rPr>
+              <w:t>Nama</w:t>
+            </w:r>
+          </w:p>
+        </w:tc>
+        <w:tc>
+          <w:tcPr>
+            <w:tcW w:w="7415" w:type="dxa"/>
+          </w:tcPr>
+          <w:p>
+            <w:pPr>
+              <w:spacing w:line="360" w:lineRule="auto"/>
+              <w:rPr>
+                <w:rFonts w:ascii="Times New Roman" w:hAnsi="Times New Roman"/>
+                <w:sz w:val="24"/>
+                <w:szCs w:val="24"/>
+              </w:rPr>
+            </w:pPr>
+            <w:r>
+              <w:rPr>
+                <w:rFonts w:ascii="Times New Roman" w:hAnsi="Times New Roman"/>
+                <w:sz w:val="24"/>
+                <w:szCs w:val="24"/>
+              </w:rPr>
+              <w:t>: ${namakepala}</w:t>
+            </w:r>
+          </w:p>
+        </w:tc>
+      </w:tr>
+      <w:tr>
+        <w:tc>
+          <w:tcPr>
+            <w:tcW w:w="2547" w:type="dxa"/>
+          </w:tcPr>
+          <w:p>
+            <w:pPr>
+              <w:spacing w:line="360" w:lineRule="auto"/>
+              <w:rPr>
+                <w:rFonts w:ascii="Times New Roman" w:hAnsi="Times New Roman"/>
+                <w:sz w:val="24"/>
+                <w:szCs w:val="24"/>
+              </w:rPr>
+            </w:pPr>
+            <w:r>
+              <w:rPr>
+                <w:rFonts w:ascii="Times New Roman" w:hAnsi="Times New Roman"/>
+                <w:sz w:val="24"/>
+                <w:szCs w:val="24"/>
+              </w:rPr>
+              <w:t>NIP</w:t>
+            </w:r>
+          </w:p>
+        </w:tc>
+        <w:tc>
+          <w:tcPr>
+            <w:tcW w:w="7415" w:type="dxa"/>
+          </w:tcPr>
+          <w:p>
+            <w:pPr>
+              <w:spacing w:line="360" w:lineRule="auto"/>
+              <w:rPr>
+                <w:rFonts w:ascii="Times New Roman" w:hAnsi="Times New Roman"/>
+                <w:sz w:val="24"/>
+                <w:szCs w:val="24"/>
+              </w:rPr>
+            </w:pPr>
+            <w:r>
+              <w:rPr>
+                <w:rFonts w:ascii="Times New Roman" w:hAnsi="Times New Roman"/>
+                <w:sz w:val="24"/>
+                <w:szCs w:val="24"/>
+              </w:rPr>
+              <w:t>: -</w:t>
+            </w:r>
+          </w:p>
+        </w:tc>
+      </w:tr>
+      <w:tr>
+        <w:tc>
+          <w:tcPr>
+            <w:tcW w:w="2547" w:type="dxa"/>
+          </w:tcPr>
+          <w:p>
+            <w:pPr>
+              <w:spacing w:line="360" w:lineRule="auto"/>
+              <w:rPr>
+                <w:rFonts w:ascii="Times New Roman" w:hAnsi="Times New Roman"/>
+                <w:sz w:val="24"/>
+                <w:szCs w:val="24"/>
+              </w:rPr>
+            </w:pPr>
+            <w:r>
+              <w:rPr>
+                <w:rFonts w:ascii="Times New Roman" w:hAnsi="Times New Roman"/>
+                <w:sz w:val="24"/>
+                <w:szCs w:val="24"/>
+              </w:rPr>
+              <w:t>Jabatan</w:t>
+            </w:r>
+          </w:p>
+        </w:tc>
+        <w:tc>
+          <w:tcPr>
+            <w:tcW w:w="7415" w:type="dxa"/>
+          </w:tcPr>
+          <w:p>
+            <w:pPr>
+              <w:spacing w:line="360" w:lineRule="auto"/>
+              <w:rPr>
+                <w:rFonts w:ascii="Times New Roman" w:hAnsi="Times New Roman"/>
+                <w:sz w:val="24"/>
+                <w:szCs w:val="24"/>
+              </w:rPr>
+            </w:pPr>
+            <w:r>
+              <w:rPr>
+                <w:rFonts w:ascii="Times New Roman" w:hAnsi="Times New Roman"/>
+                <w:sz w:val="24"/>
+                <w:szCs w:val="24"/>
+              </w:rPr>
+              <w:t>: Kepala Madrasah ${namasek}</w:t>
+            </w:r>
+          </w:p>
+        </w:tc>
+      </w:tr>
+    </w:tbl>
     <w:p>
       <w:pPr>
         <w:spacing w:after="0" w:line="360" w:lineRule="auto"/>
@@ -359,7 +346,7 @@
           <w:sz w:val="24"/>
           <w:szCs w:val="24"/>
         </w:rPr>
-        <w:t>${nama_sekolah}</w:t>
+        <w:t>${namasekolah}</w:t>
       </w:r>
       <w:r>
         <w:rPr>
@@ -419,7 +406,7 @@
         <w:tblLook w:val="04A0" w:firstRow="1" w:lastRow="0" w:firstColumn="1" w:lastColumn="0" w:noHBand="0" w:noVBand="1"/>
       </w:tblPr>
       <w:tblGrid>
-        <w:gridCol w:w="580"/>
+        <w:gridCol w:w="807"/>
         <w:gridCol w:w="3400"/>
         <w:gridCol w:w="1233"/>
         <w:gridCol w:w="2920"/>
@@ -619,7 +606,7 @@
                 <w:szCs w:val="24"/>
                 <w:lang w:val="en-GB" w:eastAsia="en-GB"/>
               </w:rPr>
-              <w:t>1</w:t>
+              <w:t>${no}</w:t>
             </w:r>
           </w:p>
         </w:tc>
@@ -811,6 +798,14 @@
           <w:sz w:val="24"/>
           <w:szCs w:val="24"/>
         </w:rPr>
+        <w:t>$</w:t>
+      </w:r>
+      <w:r>
+        <w:rPr>
+          <w:rFonts w:ascii="Times New Roman" w:hAnsi="Times New Roman"/>
+          <w:sz w:val="24"/>
+          <w:szCs w:val="24"/>
+        </w:rPr>
         <w:t>{kecamatan}</w:t>
       </w:r>
       <w:r>
@@ -827,6 +822,14 @@
           <w:sz w:val="24"/>
           <w:szCs w:val="24"/>
         </w:rPr>
+        <w:t>$</w:t>
+      </w:r>
+      <w:r>
+        <w:rPr>
+          <w:rFonts w:ascii="Times New Roman" w:hAnsi="Times New Roman"/>
+          <w:sz w:val="24"/>
+          <w:szCs w:val="24"/>
+        </w:rPr>
         <w:t>{tanggal_surat}</w:t>
       </w:r>
     </w:p>
@@ -882,7 +885,15 @@
           <w:sz w:val="24"/>
           <w:szCs w:val="24"/>
         </w:rPr>
-        <w:t>{nama_kepala}</w:t>
+        <w:t>$</w:t>
+      </w:r>
+      <w:r>
+        <w:rPr>
+          <w:rFonts w:ascii="Times New Roman" w:hAnsi="Times New Roman"/>
+          <w:sz w:val="24"/>
+          <w:szCs w:val="24"/>
+        </w:rPr>
+        <w:t>{namakepala}</w:t>
       </w:r>
     </w:p>
     <w:p/>
@@ -4088,6 +4099,25 @@
       <w:lang w:val="en-US"/>
     </w:rPr>
   </w:style>
+  <w:style w:type="table" w:styleId="TableGrid">
+    <w:name w:val="Table Grid"/>
+    <w:basedOn w:val="TableNormal"/>
+    <w:uiPriority w:val="59"/>
+    <w:rsid w:val="00BA7ACF"/>
+    <w:pPr>
+      <w:spacing w:after="0" w:line="240" w:lineRule="auto"/>
+    </w:pPr>
+    <w:tblPr>
+      <w:tblBorders>
+        <w:top w:val="single" w:sz="4" w:space="0" w:color="auto"/>
+        <w:left w:val="single" w:sz="4" w:space="0" w:color="auto"/>
+        <w:bottom w:val="single" w:sz="4" w:space="0" w:color="auto"/>
+        <w:right w:val="single" w:sz="4" w:space="0" w:color="auto"/>
+        <w:insideH w:val="single" w:sz="4" w:space="0" w:color="auto"/>
+        <w:insideV w:val="single" w:sz="4" w:space="0" w:color="auto"/>
+      </w:tblBorders>
+    </w:tblPr>
+  </w:style>
 </w:styles>
 </file>
 

</xml_diff>